<commit_message>
KP-6182 Write manual for translators and developers
</commit_message>
<xml_diff>
--- a/translations/Translation manual.docx
+++ b/translations/Translation manual.docx
@@ -4,19 +4,16 @@
   <w:body>
     <w:p>
       <w:pPr>
-        <w:jc w:val="center"/>
-        <w:rPr>
-          <w:b/>
-        </w:rPr>
-      </w:pPr>
-      <w:r>
-        <w:rPr>
-          <w:b/>
-        </w:rPr>
+        <w:pStyle w:val="NoSpacing"/>
+      </w:pPr>
+      <w:r>
         <w:t>Translation manual</w:t>
       </w:r>
     </w:p>
     <w:p>
+      <w:pPr>
+        <w:pStyle w:val="NoSpacing"/>
+      </w:pPr>
       <w:r>
         <w:t xml:space="preserve">1. Install </w:t>
       </w:r>
@@ -29,13 +26,30 @@
       <w:r>
         <w:t xml:space="preserve"> Translator</w:t>
       </w:r>
-    </w:p>
-    <w:p>
+      <w:r>
+        <w:t xml:space="preserve"> </w:t>
+      </w:r>
+      <w:hyperlink r:id="rId4" w:history="1">
+        <w:r>
+          <w:rPr>
+            <w:rStyle w:val="Hyperlink"/>
+          </w:rPr>
+          <w:t>http://www.redpin.eu/download.html</w:t>
+        </w:r>
+      </w:hyperlink>
+    </w:p>
+    <w:p>
+      <w:pPr>
+        <w:pStyle w:val="NoSpacing"/>
+      </w:pPr>
       <w:r>
         <w:t>2. Set up “Google API Key” or “Azure account key” in settings window</w:t>
       </w:r>
     </w:p>
     <w:p>
+      <w:pPr>
+        <w:pStyle w:val="NoSpacing"/>
+      </w:pPr>
       <w:r>
         <w:rPr>
           <w:noProof/>
@@ -56,7 +70,7 @@
                     <pic:cNvPicPr/>
                   </pic:nvPicPr>
                   <pic:blipFill>
-                    <a:blip r:embed="rId4">
+                    <a:blip r:embed="rId5">
                       <a:extLst>
                         <a:ext uri="{28A0092B-C50C-407E-A947-70E740481C1C}">
                           <a14:useLocalDpi xmlns:a14="http://schemas.microsoft.com/office/drawing/2010/main" val="0"/>
@@ -84,21 +98,54 @@
       </w:r>
     </w:p>
     <w:p>
-      <w:r>
-        <w:t>3. Open translation file</w:t>
-      </w:r>
-    </w:p>
-    <w:p>
+      <w:pPr>
+        <w:pStyle w:val="NoSpacing"/>
+      </w:pPr>
+      <w:r>
+        <w:t>3. Open</w:t>
+      </w:r>
+      <w:r>
+        <w:t xml:space="preserve"> </w:t>
+      </w:r>
+      <w:r>
+        <w:t>translation</w:t>
+      </w:r>
+      <w:r>
+        <w:t xml:space="preserve"> assignment</w:t>
+      </w:r>
+      <w:r>
+        <w:t xml:space="preserve"> file</w:t>
+      </w:r>
+      <w:r>
+        <w:t xml:space="preserve"> </w:t>
+      </w:r>
+      <w:r>
+        <w:t>*.</w:t>
+      </w:r>
+      <w:bookmarkStart w:id="0" w:name="_GoBack"/>
+      <w:bookmarkEnd w:id="0"/>
+      <w:proofErr w:type="spellStart"/>
+      <w:r>
+        <w:t>btp</w:t>
+      </w:r>
+      <w:proofErr w:type="spellEnd"/>
+    </w:p>
+    <w:p>
+      <w:pPr>
+        <w:pStyle w:val="NoSpacing"/>
+      </w:pPr>
       <w:r>
         <w:t>4. Using Automated translation select corresponding translator and automatically translate source to target language</w:t>
       </w:r>
     </w:p>
     <w:p>
+      <w:pPr>
+        <w:pStyle w:val="NoSpacing"/>
+      </w:pPr>
       <w:r>
         <w:rPr>
           <w:noProof/>
         </w:rPr>
-        <w:lastRenderedPageBreak/>
         <w:drawing>
           <wp:inline distT="0" distB="0" distL="0" distR="0">
             <wp:extent cx="5943600" cy="2965450"/>
@@ -115,7 +162,7 @@
                     <pic:cNvPicPr/>
                   </pic:nvPicPr>
                   <pic:blipFill>
-                    <a:blip r:embed="rId5">
+                    <a:blip r:embed="rId6">
                       <a:extLst>
                         <a:ext uri="{28A0092B-C50C-407E-A947-70E740481C1C}">
                           <a14:useLocalDpi xmlns:a14="http://schemas.microsoft.com/office/drawing/2010/main" val="0"/>
@@ -143,30 +190,124 @@
       </w:r>
     </w:p>
     <w:p>
-      <w:r>
+      <w:pPr>
+        <w:pStyle w:val="NoSpacing"/>
+      </w:pPr>
+    </w:p>
+    <w:p>
+      <w:pPr>
+        <w:pStyle w:val="NoSpacing"/>
+      </w:pPr>
+      <w:r>
+        <w:lastRenderedPageBreak/>
         <w:t xml:space="preserve">5. Check auto translation and fix if </w:t>
       </w:r>
     </w:p>
     <w:p>
-      <w:r>
-        <w:t>6. Mark final version as approved</w:t>
-      </w:r>
-    </w:p>
-    <w:p>
+      <w:pPr>
+        <w:pStyle w:val="NoSpacing"/>
+      </w:pPr>
+      <w:r>
+        <w:rPr>
+          <w:noProof/>
+        </w:rPr>
+        <w:drawing>
+          <wp:inline distT="0" distB="0" distL="0" distR="0">
+            <wp:extent cx="5943600" cy="3261995"/>
+            <wp:effectExtent l="0" t="0" r="0" b="0"/>
+            <wp:docPr id="1" name="Picture 1"/>
+            <wp:cNvGraphicFramePr>
+              <a:graphicFrameLocks xmlns:a="http://schemas.openxmlformats.org/drawingml/2006/main" noChangeAspect="1"/>
+            </wp:cNvGraphicFramePr>
+            <a:graphic xmlns:a="http://schemas.openxmlformats.org/drawingml/2006/main">
+              <a:graphicData uri="http://schemas.openxmlformats.org/drawingml/2006/picture">
+                <pic:pic xmlns:pic="http://schemas.openxmlformats.org/drawingml/2006/picture">
+                  <pic:nvPicPr>
+                    <pic:cNvPr id="1" name="update.png"/>
+                    <pic:cNvPicPr/>
+                  </pic:nvPicPr>
+                  <pic:blipFill>
+                    <a:blip r:embed="rId7">
+                      <a:extLst>
+                        <a:ext uri="{28A0092B-C50C-407E-A947-70E740481C1C}">
+                          <a14:useLocalDpi xmlns:a14="http://schemas.microsoft.com/office/drawing/2010/main" val="0"/>
+                        </a:ext>
+                      </a:extLst>
+                    </a:blip>
+                    <a:stretch>
+                      <a:fillRect/>
+                    </a:stretch>
+                  </pic:blipFill>
+                  <pic:spPr>
+                    <a:xfrm>
+                      <a:off x="0" y="0"/>
+                      <a:ext cx="5943600" cy="3261995"/>
+                    </a:xfrm>
+                    <a:prstGeom prst="rect">
+                      <a:avLst/>
+                    </a:prstGeom>
+                  </pic:spPr>
+                </pic:pic>
+              </a:graphicData>
+            </a:graphic>
+          </wp:inline>
+        </w:drawing>
+      </w:r>
+    </w:p>
+    <w:p>
+      <w:pPr>
+        <w:pStyle w:val="NoSpacing"/>
+      </w:pPr>
+    </w:p>
+    <w:p>
+      <w:pPr>
+        <w:pStyle w:val="NoSpacing"/>
+      </w:pPr>
+      <w:r>
+        <w:t xml:space="preserve">6. </w:t>
+      </w:r>
+      <w:r>
+        <w:t>Please take a look on “Translating” help item. Either push quotation mark in upper corner of application and navigate to “Translating Visual Studio project”. You could try to copy to your browser this path: "</w:t>
+      </w:r>
+      <w:r>
+        <w:t>file:///C:/Program%20Files%20(x86)/Redpin/Babylon.NET%20-%20Translator/help/index.html?translating.htm</w:t>
+      </w:r>
+      <w:r>
+        <w:t xml:space="preserve">" </w:t>
+      </w:r>
+    </w:p>
+    <w:p>
+      <w:pPr>
+        <w:pStyle w:val="NoSpacing"/>
+      </w:pPr>
       <w:r>
         <w:t>7. Save file</w:t>
       </w:r>
     </w:p>
-    <w:p/>
-    <w:p/>
-    <w:p>
-      <w:r>
-        <w:t>*Please be advised that Ctrl+Z works incorrect in cell edit mode and rolls back previously changed cell</w:t>
-      </w:r>
-      <w:bookmarkStart w:id="0" w:name="_GoBack"/>
-      <w:bookmarkEnd w:id="0"/>
-      <w:r>
-        <w:t xml:space="preserve"> </w:t>
+    <w:p>
+      <w:pPr>
+        <w:pStyle w:val="NoSpacing"/>
+      </w:pPr>
+    </w:p>
+    <w:p>
+      <w:pPr>
+        <w:pStyle w:val="NoSpacing"/>
+      </w:pPr>
+    </w:p>
+    <w:p>
+      <w:pPr>
+        <w:pStyle w:val="NoSpacing"/>
+      </w:pPr>
+      <w:r>
+        <w:t xml:space="preserve">*Please be advised that </w:t>
+      </w:r>
+      <w:proofErr w:type="spellStart"/>
+      <w:r>
+        <w:t>Ctrl+Z</w:t>
+      </w:r>
+      <w:proofErr w:type="spellEnd"/>
+      <w:r>
+        <w:t xml:space="preserve"> works incorrect in cell edit mode and rolls back previously changed cell </w:t>
       </w:r>
     </w:p>
     <w:sectPr>
@@ -600,6 +741,37 @@
     <w:semiHidden/>
     <w:unhideWhenUsed/>
   </w:style>
+  <w:style w:type="paragraph" w:styleId="ListParagraph">
+    <w:name w:val="List Paragraph"/>
+    <w:basedOn w:val="Normal"/>
+    <w:uiPriority w:val="34"/>
+    <w:qFormat/>
+    <w:rsid w:val="00717702"/>
+    <w:pPr>
+      <w:ind w:left="720"/>
+      <w:contextualSpacing/>
+    </w:pPr>
+  </w:style>
+  <w:style w:type="character" w:styleId="Hyperlink">
+    <w:name w:val="Hyperlink"/>
+    <w:basedOn w:val="DefaultParagraphFont"/>
+    <w:uiPriority w:val="99"/>
+    <w:unhideWhenUsed/>
+    <w:rsid w:val="00717702"/>
+    <w:rPr>
+      <w:color w:val="0563C1" w:themeColor="hyperlink"/>
+      <w:u w:val="single"/>
+    </w:rPr>
+  </w:style>
+  <w:style w:type="paragraph" w:styleId="NoSpacing">
+    <w:name w:val="No Spacing"/>
+    <w:uiPriority w:val="1"/>
+    <w:qFormat/>
+    <w:rsid w:val="00271E05"/>
+    <w:pPr>
+      <w:spacing w:after="0" w:line="240" w:lineRule="auto"/>
+    </w:pPr>
+  </w:style>
 </w:styles>
 </file>
 

</xml_diff>